<commit_message>
new documentation for ex 3
</commit_message>
<xml_diff>
--- a/Project_Docs/Exercise 3/Exercise 3 Documentation.docx
+++ b/Project_Docs/Exercise 3/Exercise 3 Documentation.docx
@@ -3,6 +3,9 @@
 <w:document xmlns:wpc="http://schemas.microsoft.com/office/word/2010/wordprocessingCanvas" xmlns:cx="http://schemas.microsoft.com/office/drawing/2014/chartex" xmlns:cx1="http://schemas.microsoft.com/office/drawing/2015/9/8/chartex" xmlns:cx2="http://schemas.microsoft.com/office/drawing/2015/10/21/chartex" xmlns:cx3="http://schemas.microsoft.com/office/drawing/2016/5/9/chartex" xmlns:cx4="http://schemas.microsoft.com/office/drawing/2016/5/10/chartex" xmlns:cx5="http://schemas.microsoft.com/office/drawing/2016/5/11/chartex" xmlns:cx6="http://schemas.microsoft.com/office/drawing/2016/5/12/chartex" xmlns:cx7="http://schemas.microsoft.com/office/drawing/2016/5/13/chartex" xmlns:cx8="http://schemas.microsoft.com/office/drawing/2016/5/14/chartex" xmlns:mc="http://schemas.openxmlformats.org/markup-compatibility/2006" xmlns:aink="http://schemas.microsoft.com/office/drawing/2016/ink" xmlns:am3d="http://schemas.microsoft.com/office/drawing/2017/model3d" xmlns:o="urn:schemas-microsoft-com:office:office" xmlns:r="http://schemas.openxmlformats.org/officeDocument/2006/relationships" xmlns:m="http://schemas.openxmlformats.org/officeDocument/2006/math" xmlns:v="urn:schemas-microsoft-com:vml" xmlns:wp14="http://schemas.microsoft.com/office/word/2010/wordprocessingDrawing" xmlns:wp="http://schemas.openxmlformats.org/drawingml/2006/wordprocessingDrawing" xmlns:w10="urn:schemas-microsoft-com:office:word" xmlns:w="http://schemas.openxmlformats.org/wordprocessingml/2006/main" xmlns:w14="http://schemas.microsoft.com/office/word/2010/wordml" xmlns:w15="http://schemas.microsoft.com/office/word/2012/wordml" xmlns:w16cex="http://schemas.microsoft.com/office/word/2018/wordml/cex" xmlns:w16cid="http://schemas.microsoft.com/office/word/2016/wordml/cid" xmlns:w16="http://schemas.microsoft.com/office/word/2018/wordml" xmlns:w16se="http://schemas.microsoft.com/office/word/2015/wordml/symex" xmlns:wpg="http://schemas.microsoft.com/office/word/2010/wordprocessingGroup" xmlns:wpi="http://schemas.microsoft.com/office/word/2010/wordprocessingInk" xmlns:wne="http://schemas.microsoft.com/office/word/2006/wordml" xmlns:wps="http://schemas.microsoft.com/office/word/2010/wordprocessingShape" mc:Ignorable="w14 w15 w16se w16cid w16 w16cex wp14">
   <w:body>
     <w:p>
+      <w:pPr>
+        <w:pStyle w:val="Title"/>
+      </w:pPr>
       <w:r>
         <w:t xml:space="preserve">Exercise </w:t>
       </w:r>
@@ -10,7 +13,11 @@
         <w:t xml:space="preserve">3 Documentation </w:t>
       </w:r>
     </w:p>
-    <w:p>
+    <w:p/>
+    <w:p>
+      <w:pPr>
+        <w:pStyle w:val="Heading2"/>
+      </w:pPr>
       <w:r>
         <w:t>Summary of Task</w:t>
       </w:r>
@@ -20,10 +27,21 @@
     </w:p>
     <w:p>
       <w:r>
-        <w:t xml:space="preserve">Exercise 3 should take a string from the terminal emulator which is connected to the SCI1 input port, then be read in through the SCI to be stored in memory. This string stored in memory should then be outputted through the SCI port and displayed on the terminal. The carriage break character should be used to denote the end of the string. The string should print out once per second. </w:t>
-      </w:r>
-    </w:p>
-    <w:p>
+        <w:t xml:space="preserve">Exercise 3 should take a string from the terminal </w:t>
+      </w:r>
+      <w:proofErr w:type="gramStart"/>
+      <w:r>
+        <w:t>emulator</w:t>
+      </w:r>
+      <w:proofErr w:type="gramEnd"/>
+      <w:r>
+        <w:t xml:space="preserve"> which is connected to the SCI1 input port, then be read in through the SCI to be stored in memory. This string stored in memory should then be outputted through the SCI port and displayed on the terminal. The carriage break character should be used to denote the end of the string. The string should print out once per second. </w:t>
+      </w:r>
+    </w:p>
+    <w:p>
+      <w:pPr>
+        <w:pStyle w:val="Heading2"/>
+      </w:pPr>
       <w:r>
         <w:t>Program Summary</w:t>
       </w:r>
@@ -43,8 +61,13 @@
         <w:t xml:space="preserve">The program </w:t>
       </w:r>
       <w:r>
-        <w:t>reserves 300 bytes of memory at address inpstr</w:t>
-      </w:r>
+        <w:t xml:space="preserve">reserves 300 bytes of memory at address </w:t>
+      </w:r>
+      <w:proofErr w:type="spellStart"/>
+      <w:r>
+        <w:t>inpstr</w:t>
+      </w:r>
+      <w:proofErr w:type="spellEnd"/>
     </w:p>
     <w:p>
       <w:pPr>
@@ -67,8 +90,21 @@
         </w:numPr>
       </w:pPr>
       <w:r>
-        <w:t>Loads the address of inpstr to reg x</w:t>
-      </w:r>
+        <w:t xml:space="preserve">Loads the address of </w:t>
+      </w:r>
+      <w:proofErr w:type="spellStart"/>
+      <w:r>
+        <w:t>inpstr</w:t>
+      </w:r>
+      <w:proofErr w:type="spellEnd"/>
+      <w:r>
+        <w:t xml:space="preserve"> to reg </w:t>
+      </w:r>
+      <w:proofErr w:type="gramStart"/>
+      <w:r>
+        <w:t>x</w:t>
+      </w:r>
+      <w:proofErr w:type="gramEnd"/>
     </w:p>
     <w:p>
       <w:pPr>
@@ -79,7 +115,15 @@
         </w:numPr>
       </w:pPr>
       <w:r>
-        <w:t>Using a subroutine the program jumps to the receive subroutine</w:t>
+        <w:t xml:space="preserve">Using a </w:t>
+      </w:r>
+      <w:proofErr w:type="gramStart"/>
+      <w:r>
+        <w:t>subroutine</w:t>
+      </w:r>
+      <w:proofErr w:type="gramEnd"/>
+      <w:r>
+        <w:t xml:space="preserve"> the program jumps to the receive subroutine</w:t>
       </w:r>
     </w:p>
     <w:p>
@@ -91,7 +135,15 @@
         </w:numPr>
       </w:pPr>
       <w:r>
-        <w:t xml:space="preserve">The control register 2 is set to receiving enabled </w:t>
+        <w:t xml:space="preserve">The control </w:t>
+      </w:r>
+      <w:proofErr w:type="gramStart"/>
+      <w:r>
+        <w:t>register</w:t>
+      </w:r>
+      <w:proofErr w:type="gramEnd"/>
+      <w:r>
+        <w:t xml:space="preserve"> 2 is set to receiving enabled </w:t>
       </w:r>
     </w:p>
     <w:p>
@@ -121,7 +173,15 @@
         <w:t>SCI1DRL</w:t>
       </w:r>
       <w:r>
-        <w:t xml:space="preserve"> register is stored in reg b  </w:t>
+        <w:t xml:space="preserve"> register is stored in reg </w:t>
+      </w:r>
+      <w:proofErr w:type="gramStart"/>
+      <w:r>
+        <w:t>b</w:t>
+      </w:r>
+      <w:proofErr w:type="gramEnd"/>
+      <w:r>
+        <w:t xml:space="preserve">  </w:t>
       </w:r>
     </w:p>
     <w:p>
@@ -133,7 +193,15 @@
         </w:numPr>
       </w:pPr>
       <w:r>
-        <w:t xml:space="preserve">This is compared to the carriage character value </w:t>
+        <w:t xml:space="preserve">This is compared to the carriage character </w:t>
+      </w:r>
+      <w:proofErr w:type="gramStart"/>
+      <w:r>
+        <w:t>value</w:t>
+      </w:r>
+      <w:proofErr w:type="gramEnd"/>
+      <w:r>
+        <w:t xml:space="preserve"> </w:t>
       </w:r>
     </w:p>
     <w:p>
@@ -148,7 +216,17 @@
         <w:t xml:space="preserve">If 0, return from the function and add the carriage </w:t>
       </w:r>
       <w:r>
-        <w:t xml:space="preserve">character to the current memory address of inpstr </w:t>
+        <w:t xml:space="preserve">character to the current memory address of </w:t>
+      </w:r>
+      <w:proofErr w:type="spellStart"/>
+      <w:proofErr w:type="gramStart"/>
+      <w:r>
+        <w:t>inpstr</w:t>
+      </w:r>
+      <w:proofErr w:type="spellEnd"/>
+      <w:proofErr w:type="gramEnd"/>
+      <w:r>
+        <w:t xml:space="preserve"> </w:t>
       </w:r>
     </w:p>
     <w:p>
@@ -160,8 +238,21 @@
         </w:numPr>
       </w:pPr>
       <w:r>
-        <w:t>Else store the value of the char in reg b at current address positon in x, increment x</w:t>
-      </w:r>
+        <w:t xml:space="preserve">Else store the value of the char in reg b at current address </w:t>
+      </w:r>
+      <w:proofErr w:type="spellStart"/>
+      <w:r>
+        <w:t>positon</w:t>
+      </w:r>
+      <w:proofErr w:type="spellEnd"/>
+      <w:r>
+        <w:t xml:space="preserve"> in x, increment </w:t>
+      </w:r>
+      <w:proofErr w:type="gramStart"/>
+      <w:r>
+        <w:t>x</w:t>
+      </w:r>
+      <w:proofErr w:type="gramEnd"/>
     </w:p>
     <w:p>
       <w:pPr>
@@ -172,8 +263,13 @@
         </w:numPr>
       </w:pPr>
       <w:r>
-        <w:t>Using a subroutine there is a delay of 1 second</w:t>
-      </w:r>
+        <w:t xml:space="preserve">Using a subroutine there is a delay of 1 </w:t>
+      </w:r>
+      <w:proofErr w:type="gramStart"/>
+      <w:r>
+        <w:t>second</w:t>
+      </w:r>
+      <w:proofErr w:type="gramEnd"/>
     </w:p>
     <w:p>
       <w:pPr>
@@ -184,7 +280,15 @@
         </w:numPr>
       </w:pPr>
       <w:r>
-        <w:t xml:space="preserve">Using a subroutine the program jumps to the </w:t>
+        <w:t xml:space="preserve">Using a </w:t>
+      </w:r>
+      <w:proofErr w:type="gramStart"/>
+      <w:r>
+        <w:t>subroutine</w:t>
+      </w:r>
+      <w:proofErr w:type="gramEnd"/>
+      <w:r>
+        <w:t xml:space="preserve"> the program jumps to the </w:t>
       </w:r>
       <w:r>
         <w:t>transmit</w:t>
@@ -202,7 +306,15 @@
         </w:numPr>
       </w:pPr>
       <w:r>
-        <w:t xml:space="preserve">The control register 2 is set to </w:t>
+        <w:t xml:space="preserve">The control </w:t>
+      </w:r>
+      <w:proofErr w:type="gramStart"/>
+      <w:r>
+        <w:t>register</w:t>
+      </w:r>
+      <w:proofErr w:type="gramEnd"/>
+      <w:r>
+        <w:t xml:space="preserve"> 2 is set to </w:t>
       </w:r>
       <w:r>
         <w:t>transmitting</w:t>
@@ -250,7 +362,15 @@
         <w:t>SCI1DRL</w:t>
       </w:r>
       <w:r>
-        <w:t xml:space="preserve"> register </w:t>
+        <w:t xml:space="preserve"> </w:t>
+      </w:r>
+      <w:proofErr w:type="gramStart"/>
+      <w:r>
+        <w:t>register</w:t>
+      </w:r>
+      <w:proofErr w:type="gramEnd"/>
+      <w:r>
+        <w:t xml:space="preserve"> </w:t>
       </w:r>
     </w:p>
     <w:p>
@@ -262,7 +382,15 @@
         </w:numPr>
       </w:pPr>
       <w:r>
-        <w:t xml:space="preserve">This is compared to the carriage character value </w:t>
+        <w:t xml:space="preserve">This is compared to the carriage character </w:t>
+      </w:r>
+      <w:proofErr w:type="gramStart"/>
+      <w:r>
+        <w:t>value</w:t>
+      </w:r>
+      <w:proofErr w:type="gramEnd"/>
+      <w:r>
+        <w:t xml:space="preserve"> </w:t>
       </w:r>
     </w:p>
     <w:p>
@@ -277,8 +405,13 @@
         <w:t xml:space="preserve">If 0, return from the </w:t>
       </w:r>
       <w:r>
-        <w:t>subroutine as this is the end of the string, only return when transmission is complete</w:t>
-      </w:r>
+        <w:t xml:space="preserve">subroutine as this is the end of the string, only return when transmission is </w:t>
+      </w:r>
+      <w:proofErr w:type="gramStart"/>
+      <w:r>
+        <w:t>complete</w:t>
+      </w:r>
+      <w:proofErr w:type="gramEnd"/>
     </w:p>
     <w:p>
       <w:pPr>
@@ -296,12 +429,166 @@
       </w:r>
     </w:p>
     <w:p>
+      <w:pPr>
+        <w:pStyle w:val="ListParagraph"/>
+      </w:pPr>
+    </w:p>
+    <w:p>
+      <w:pPr>
+        <w:pStyle w:val="Heading2"/>
+      </w:pPr>
+    </w:p>
+    <w:p>
+      <w:pPr>
+        <w:pStyle w:val="Heading2"/>
+      </w:pPr>
+      <w:r>
+        <w:t>Discussion Questions:</w:t>
+      </w:r>
+    </w:p>
+    <w:p>
+      <w:pPr>
+        <w:pStyle w:val="ListParagraph"/>
+        <w:numPr>
+          <w:ilvl w:val="0"/>
+          <w:numId w:val="1"/>
+        </w:numPr>
+      </w:pPr>
+      <w:r>
+        <w:t xml:space="preserve">What problems can you see arising from the use of polling when dealing with data input? </w:t>
+      </w:r>
+    </w:p>
+    <w:p>
+      <w:pPr>
+        <w:pStyle w:val="ListParagraph"/>
+        <w:numPr>
+          <w:ilvl w:val="0"/>
+          <w:numId w:val="1"/>
+        </w:numPr>
+      </w:pPr>
+      <w:r>
+        <w:t xml:space="preserve">What happens if there are more </w:t>
+      </w:r>
+      <w:proofErr w:type="gramStart"/>
+      <w:r>
+        <w:t>characters</w:t>
+      </w:r>
+      <w:proofErr w:type="gramEnd"/>
+      <w:r>
+        <w:t xml:space="preserve"> input than there is space to store them?</w:t>
+      </w:r>
+    </w:p>
+    <w:p/>
+    <w:p/>
+    <w:p/>
+    <w:p/>
+    <w:p/>
+    <w:p/>
+    <w:p>
+      <w:pPr>
+        <w:pStyle w:val="Heading2"/>
+      </w:pPr>
       <w:r>
         <w:t>Diagram:</w:t>
       </w:r>
     </w:p>
     <w:p>
       <w:r>
+        <w:rPr>
+          <w:noProof/>
+        </w:rPr>
+        <w:drawing>
+          <wp:anchor distT="0" distB="0" distL="114300" distR="114300" simplePos="0" relativeHeight="251658240" behindDoc="1" locked="0" layoutInCell="1" allowOverlap="1" wp14:anchorId="42E62DE7" wp14:editId="6982593A">
+            <wp:simplePos x="0" y="0"/>
+            <wp:positionH relativeFrom="column">
+              <wp:posOffset>0</wp:posOffset>
+            </wp:positionH>
+            <wp:positionV relativeFrom="paragraph">
+              <wp:posOffset>0</wp:posOffset>
+            </wp:positionV>
+            <wp:extent cx="3077210" cy="8863330"/>
+            <wp:effectExtent l="0" t="0" r="8890" b="0"/>
+            <wp:wrapNone/>
+            <wp:docPr id="1" name="Picture 1"/>
+            <wp:cNvGraphicFramePr>
+              <a:graphicFrameLocks xmlns:a="http://schemas.openxmlformats.org/drawingml/2006/main" noChangeAspect="1"/>
+            </wp:cNvGraphicFramePr>
+            <a:graphic xmlns:a="http://schemas.openxmlformats.org/drawingml/2006/main">
+              <a:graphicData uri="http://schemas.openxmlformats.org/drawingml/2006/picture">
+                <pic:pic xmlns:pic="http://schemas.openxmlformats.org/drawingml/2006/picture">
+                  <pic:nvPicPr>
+                    <pic:cNvPr id="0" name="Picture 1"/>
+                    <pic:cNvPicPr>
+                      <a:picLocks noChangeAspect="1" noChangeArrowheads="1"/>
+                    </pic:cNvPicPr>
+                  </pic:nvPicPr>
+                  <pic:blipFill>
+                    <a:blip r:embed="rId5">
+                      <a:extLst>
+                        <a:ext uri="{28A0092B-C50C-407E-A947-70E740481C1C}">
+                          <a14:useLocalDpi xmlns:a14="http://schemas.microsoft.com/office/drawing/2010/main" val="0"/>
+                        </a:ext>
+                      </a:extLst>
+                    </a:blip>
+                    <a:srcRect/>
+                    <a:stretch>
+                      <a:fillRect/>
+                    </a:stretch>
+                  </pic:blipFill>
+                  <pic:spPr bwMode="auto">
+                    <a:xfrm>
+                      <a:off x="0" y="0"/>
+                      <a:ext cx="3077210" cy="8863330"/>
+                    </a:xfrm>
+                    <a:prstGeom prst="rect">
+                      <a:avLst/>
+                    </a:prstGeom>
+                    <a:noFill/>
+                    <a:ln>
+                      <a:noFill/>
+                    </a:ln>
+                  </pic:spPr>
+                </pic:pic>
+              </a:graphicData>
+            </a:graphic>
+          </wp:anchor>
+        </w:drawing>
+      </w:r>
+    </w:p>
+    <w:p/>
+    <w:p/>
+    <w:p/>
+    <w:p/>
+    <w:p/>
+    <w:p/>
+    <w:p/>
+    <w:p/>
+    <w:p/>
+    <w:p/>
+    <w:p/>
+    <w:p/>
+    <w:p/>
+    <w:p/>
+    <w:p/>
+    <w:p/>
+    <w:p/>
+    <w:p/>
+    <w:p/>
+    <w:p/>
+    <w:p/>
+    <w:p/>
+    <w:p/>
+    <w:p/>
+    <w:p/>
+    <w:p/>
+    <w:p/>
+    <w:p/>
+    <w:p>
+      <w:pPr>
+        <w:pStyle w:val="Heading2"/>
+      </w:pPr>
+      <w:r>
+        <w:lastRenderedPageBreak/>
         <w:t>Testing</w:t>
       </w:r>
       <w:r>
@@ -341,7 +628,15 @@
         </w:numPr>
       </w:pPr>
       <w:r>
-        <w:t xml:space="preserve">Check hex values match the desired binary </w:t>
+        <w:t xml:space="preserve">Check hex values match the desired </w:t>
+      </w:r>
+      <w:proofErr w:type="gramStart"/>
+      <w:r>
+        <w:t>binary</w:t>
+      </w:r>
+      <w:proofErr w:type="gramEnd"/>
+      <w:r>
+        <w:t xml:space="preserve"> </w:t>
       </w:r>
     </w:p>
     <w:p>
@@ -365,7 +660,15 @@
         </w:numPr>
       </w:pPr>
       <w:r>
-        <w:t>Input a generic string stored as an fcc with a carriage, can this be outputted to the terminal?</w:t>
+        <w:t xml:space="preserve">Input a generic string stored as an </w:t>
+      </w:r>
+      <w:proofErr w:type="spellStart"/>
+      <w:r>
+        <w:t>fcc</w:t>
+      </w:r>
+      <w:proofErr w:type="spellEnd"/>
+      <w:r>
+        <w:t xml:space="preserve"> with a carriage, can this be outputted to the terminal?</w:t>
       </w:r>
     </w:p>
     <w:p>
@@ -377,8 +680,13 @@
         </w:numPr>
       </w:pPr>
       <w:r>
-        <w:t>Check that the sub-routine is being called and run by storing a variable in memory</w:t>
-      </w:r>
+        <w:t xml:space="preserve">Check that the sub-routine is being called and run by storing a variable in </w:t>
+      </w:r>
+      <w:proofErr w:type="gramStart"/>
+      <w:r>
+        <w:t>memory</w:t>
+      </w:r>
+      <w:proofErr w:type="gramEnd"/>
     </w:p>
     <w:p>
       <w:pPr>
@@ -389,7 +697,15 @@
         </w:numPr>
       </w:pPr>
       <w:r>
-        <w:t xml:space="preserve">Check that the delay is working by stepping through it and checking registers </w:t>
+        <w:t xml:space="preserve">Check that the delay is working by stepping through it and checking </w:t>
+      </w:r>
+      <w:proofErr w:type="gramStart"/>
+      <w:r>
+        <w:t>registers</w:t>
+      </w:r>
+      <w:proofErr w:type="gramEnd"/>
+      <w:r>
+        <w:t xml:space="preserve"> </w:t>
       </w:r>
     </w:p>
     <w:p>
@@ -401,7 +717,23 @@
         </w:numPr>
       </w:pPr>
       <w:r>
-        <w:t xml:space="preserve">Check that branching condiions work by using them in generic code </w:t>
+        <w:t xml:space="preserve">Check that branching </w:t>
+      </w:r>
+      <w:proofErr w:type="spellStart"/>
+      <w:r>
+        <w:t>condiions</w:t>
+      </w:r>
+      <w:proofErr w:type="spellEnd"/>
+      <w:r>
+        <w:t xml:space="preserve"> work by using them in generic </w:t>
+      </w:r>
+      <w:proofErr w:type="gramStart"/>
+      <w:r>
+        <w:t>code</w:t>
+      </w:r>
+      <w:proofErr w:type="gramEnd"/>
+      <w:r>
+        <w:t xml:space="preserve"> </w:t>
       </w:r>
     </w:p>
     <w:p>
@@ -413,8 +745,13 @@
         </w:numPr>
       </w:pPr>
       <w:r>
-        <w:t>If errors, check the status registers for clues</w:t>
-      </w:r>
+        <w:t xml:space="preserve">If errors, check the status registers for </w:t>
+      </w:r>
+      <w:proofErr w:type="gramStart"/>
+      <w:r>
+        <w:t>clues</w:t>
+      </w:r>
+      <w:proofErr w:type="gramEnd"/>
     </w:p>
     <w:p>
       <w:pPr>
@@ -424,8 +761,13 @@
           <w:numId w:val="2"/>
         </w:numPr>
       </w:pPr>
-      <w:r>
-        <w:t xml:space="preserve">Inputing a string from the terminal </w:t>
+      <w:proofErr w:type="spellStart"/>
+      <w:r>
+        <w:t>Inputing</w:t>
+      </w:r>
+      <w:proofErr w:type="spellEnd"/>
+      <w:r>
+        <w:t xml:space="preserve"> a string from the terminal </w:t>
       </w:r>
     </w:p>
     <w:p>
@@ -437,7 +779,15 @@
         </w:numPr>
       </w:pPr>
       <w:r>
-        <w:t xml:space="preserve">Check that the string is being stored in the location specified </w:t>
+        <w:t xml:space="preserve">Check that the string is being stored in the location </w:t>
+      </w:r>
+      <w:proofErr w:type="gramStart"/>
+      <w:r>
+        <w:t>specified</w:t>
+      </w:r>
+      <w:proofErr w:type="gramEnd"/>
+      <w:r>
+        <w:t xml:space="preserve"> </w:t>
       </w:r>
     </w:p>
     <w:p>
@@ -449,7 +799,15 @@
         </w:numPr>
       </w:pPr>
       <w:r>
-        <w:t xml:space="preserve">Try storing string in another location </w:t>
+        <w:t xml:space="preserve">Try storing string in another </w:t>
+      </w:r>
+      <w:proofErr w:type="gramStart"/>
+      <w:r>
+        <w:t>location</w:t>
+      </w:r>
+      <w:proofErr w:type="gramEnd"/>
+      <w:r>
+        <w:t xml:space="preserve"> </w:t>
       </w:r>
     </w:p>
     <w:p>
@@ -473,8 +831,15 @@
         </w:numPr>
       </w:pPr>
       <w:r>
-        <w:lastRenderedPageBreak/>
-        <w:t xml:space="preserve">Check that ascii values are entering as expected by using ascii table </w:t>
+        <w:t xml:space="preserve">Check that ascii values are entering as expected by using ascii </w:t>
+      </w:r>
+      <w:proofErr w:type="gramStart"/>
+      <w:r>
+        <w:t>table</w:t>
+      </w:r>
+      <w:proofErr w:type="gramEnd"/>
+      <w:r>
+        <w:t xml:space="preserve"> </w:t>
       </w:r>
     </w:p>
     <w:p>
@@ -486,8 +851,13 @@
         </w:numPr>
       </w:pPr>
       <w:r>
-        <w:t>Printing to the terminal using input string</w:t>
-      </w:r>
+        <w:t xml:space="preserve">Printing to the terminal using input </w:t>
+      </w:r>
+      <w:proofErr w:type="gramStart"/>
+      <w:r>
+        <w:t>string</w:t>
+      </w:r>
+      <w:proofErr w:type="gramEnd"/>
     </w:p>
     <w:p>
       <w:pPr>
@@ -498,8 +868,21 @@
         </w:numPr>
       </w:pPr>
       <w:r>
-        <w:t>Check sci registers are set correctly and that that the control is set for transmitting, no errors ect such as framing error</w:t>
-      </w:r>
+        <w:t xml:space="preserve">Check sci registers are set correctly and that that the control is set for transmitting, no errors </w:t>
+      </w:r>
+      <w:proofErr w:type="spellStart"/>
+      <w:r>
+        <w:t>ect</w:t>
+      </w:r>
+      <w:proofErr w:type="spellEnd"/>
+      <w:r>
+        <w:t xml:space="preserve"> such as framing </w:t>
+      </w:r>
+      <w:proofErr w:type="gramStart"/>
+      <w:r>
+        <w:t>error</w:t>
+      </w:r>
+      <w:proofErr w:type="gramEnd"/>
     </w:p>
     <w:p>
       <w:pPr>
@@ -510,7 +893,15 @@
         </w:numPr>
       </w:pPr>
       <w:r>
-        <w:t xml:space="preserve">Check that the routine in being entered by storing a character in memory </w:t>
+        <w:t xml:space="preserve">Check that the routine in being entered by storing a character in </w:t>
+      </w:r>
+      <w:proofErr w:type="gramStart"/>
+      <w:r>
+        <w:t>memory</w:t>
+      </w:r>
+      <w:proofErr w:type="gramEnd"/>
+      <w:r>
+        <w:t xml:space="preserve"> </w:t>
       </w:r>
     </w:p>
     <w:p>
@@ -522,22 +913,15 @@
         </w:numPr>
       </w:pPr>
       <w:r>
-        <w:t xml:space="preserve">Check that the characters outputted to the terminal match those inputted </w:t>
-      </w:r>
-    </w:p>
-    <w:p>
-      <w:r>
-        <w:t>Discussion Questions:</w:t>
-      </w:r>
-    </w:p>
-    <w:p>
-      <w:r>
-        <w:t xml:space="preserve">What problems can you see arising from the use of polling when dealing with data input? </w:t>
-      </w:r>
-    </w:p>
-    <w:p>
-      <w:r>
-        <w:t>What happens if there are more characters input than there is space to store them?</w:t>
+        <w:t xml:space="preserve">Check that the characters outputted to the terminal match those </w:t>
+      </w:r>
+      <w:proofErr w:type="gramStart"/>
+      <w:r>
+        <w:t>inputted</w:t>
+      </w:r>
+      <w:proofErr w:type="gramEnd"/>
+      <w:r>
+        <w:t xml:space="preserve"> </w:t>
       </w:r>
     </w:p>
     <w:sectPr>
@@ -1186,6 +1570,28 @@
     <w:name w:val="Normal"/>
     <w:qFormat/>
   </w:style>
+  <w:style w:type="paragraph" w:styleId="Heading2">
+    <w:name w:val="heading 2"/>
+    <w:basedOn w:val="Normal"/>
+    <w:next w:val="Normal"/>
+    <w:link w:val="Heading2Char"/>
+    <w:uiPriority w:val="9"/>
+    <w:unhideWhenUsed/>
+    <w:qFormat/>
+    <w:rsid w:val="004F784A"/>
+    <w:pPr>
+      <w:keepNext/>
+      <w:keepLines/>
+      <w:spacing w:before="40" w:after="0"/>
+      <w:outlineLvl w:val="1"/>
+    </w:pPr>
+    <w:rPr>
+      <w:rFonts w:asciiTheme="majorHAnsi" w:eastAsiaTheme="majorEastAsia" w:hAnsiTheme="majorHAnsi" w:cstheme="majorBidi"/>
+      <w:color w:val="2F5496" w:themeColor="accent1" w:themeShade="BF"/>
+      <w:sz w:val="26"/>
+      <w:szCs w:val="26"/>
+    </w:rPr>
+  </w:style>
   <w:style w:type="character" w:default="1" w:styleId="DefaultParagraphFont">
     <w:name w:val="Default Paragraph Font"/>
     <w:uiPriority w:val="1"/>
@@ -1223,6 +1629,53 @@
       <w:ind w:left="720"/>
       <w:contextualSpacing/>
     </w:pPr>
+  </w:style>
+  <w:style w:type="paragraph" w:styleId="Title">
+    <w:name w:val="Title"/>
+    <w:basedOn w:val="Normal"/>
+    <w:next w:val="Normal"/>
+    <w:link w:val="TitleChar"/>
+    <w:uiPriority w:val="10"/>
+    <w:qFormat/>
+    <w:rsid w:val="004F784A"/>
+    <w:pPr>
+      <w:spacing w:after="0" w:line="240" w:lineRule="auto"/>
+      <w:contextualSpacing/>
+    </w:pPr>
+    <w:rPr>
+      <w:rFonts w:asciiTheme="majorHAnsi" w:eastAsiaTheme="majorEastAsia" w:hAnsiTheme="majorHAnsi" w:cstheme="majorBidi"/>
+      <w:spacing w:val="-10"/>
+      <w:kern w:val="28"/>
+      <w:sz w:val="56"/>
+      <w:szCs w:val="56"/>
+    </w:rPr>
+  </w:style>
+  <w:style w:type="character" w:customStyle="1" w:styleId="TitleChar">
+    <w:name w:val="Title Char"/>
+    <w:basedOn w:val="DefaultParagraphFont"/>
+    <w:link w:val="Title"/>
+    <w:uiPriority w:val="10"/>
+    <w:rsid w:val="004F784A"/>
+    <w:rPr>
+      <w:rFonts w:asciiTheme="majorHAnsi" w:eastAsiaTheme="majorEastAsia" w:hAnsiTheme="majorHAnsi" w:cstheme="majorBidi"/>
+      <w:spacing w:val="-10"/>
+      <w:kern w:val="28"/>
+      <w:sz w:val="56"/>
+      <w:szCs w:val="56"/>
+    </w:rPr>
+  </w:style>
+  <w:style w:type="character" w:customStyle="1" w:styleId="Heading2Char">
+    <w:name w:val="Heading 2 Char"/>
+    <w:basedOn w:val="DefaultParagraphFont"/>
+    <w:link w:val="Heading2"/>
+    <w:uiPriority w:val="9"/>
+    <w:rsid w:val="004F784A"/>
+    <w:rPr>
+      <w:rFonts w:asciiTheme="majorHAnsi" w:eastAsiaTheme="majorEastAsia" w:hAnsiTheme="majorHAnsi" w:cstheme="majorBidi"/>
+      <w:color w:val="2F5496" w:themeColor="accent1" w:themeShade="BF"/>
+      <w:sz w:val="26"/>
+      <w:szCs w:val="26"/>
+    </w:rPr>
   </w:style>
 </w:styles>
 </file>

</xml_diff>

<commit_message>
documentation for exercise 3 is completed
</commit_message>
<xml_diff>
--- a/Project_Docs/Exercise 3/Exercise 3 Documentation.docx
+++ b/Project_Docs/Exercise 3/Exercise 3 Documentation.docx
@@ -98,7 +98,13 @@
       </w:r>
       <w:proofErr w:type="spellEnd"/>
       <w:r>
-        <w:t xml:space="preserve"> to reg </w:t>
+        <w:t xml:space="preserve"> to reg</w:t>
+      </w:r>
+      <w:r>
+        <w:t>ister</w:t>
+      </w:r>
+      <w:r>
+        <w:t xml:space="preserve"> </w:t>
       </w:r>
       <w:proofErr w:type="gramStart"/>
       <w:r>
@@ -240,11 +246,9 @@
       <w:r>
         <w:t xml:space="preserve">Else store the value of the char in reg b at current address </w:t>
       </w:r>
-      <w:proofErr w:type="spellStart"/>
-      <w:r>
-        <w:t>positon</w:t>
-      </w:r>
-      <w:proofErr w:type="spellEnd"/>
+      <w:r>
+        <w:t>position</w:t>
+      </w:r>
       <w:r>
         <w:t xml:space="preserve"> in x, increment </w:t>
       </w:r>
@@ -263,13 +267,156 @@
         </w:numPr>
       </w:pPr>
       <w:r>
-        <w:t xml:space="preserve">Using a subroutine there is a delay of 1 </w:t>
+        <w:t>Using a subroutine there is a delay of 1 second</w:t>
+      </w:r>
+      <w:r>
+        <w:t>.</w:t>
+      </w:r>
+    </w:p>
+    <w:p>
+      <w:pPr>
+        <w:pStyle w:val="ListParagraph"/>
+        <w:numPr>
+          <w:ilvl w:val="0"/>
+          <w:numId w:val="1"/>
+        </w:numPr>
+      </w:pPr>
+      <w:r>
+        <w:t xml:space="preserve">Using a </w:t>
       </w:r>
       <w:proofErr w:type="gramStart"/>
       <w:r>
-        <w:t>second</w:t>
+        <w:t>subroutine</w:t>
       </w:r>
       <w:proofErr w:type="gramEnd"/>
+      <w:r>
+        <w:t xml:space="preserve"> the program jumps to the transmit subroutine</w:t>
+      </w:r>
+      <w:r>
+        <w:t>.</w:t>
+      </w:r>
+    </w:p>
+    <w:p>
+      <w:pPr>
+        <w:pStyle w:val="ListParagraph"/>
+        <w:numPr>
+          <w:ilvl w:val="1"/>
+          <w:numId w:val="1"/>
+        </w:numPr>
+      </w:pPr>
+      <w:r>
+        <w:t xml:space="preserve">The control </w:t>
+      </w:r>
+      <w:proofErr w:type="gramStart"/>
+      <w:r>
+        <w:t>register</w:t>
+      </w:r>
+      <w:proofErr w:type="gramEnd"/>
+      <w:r>
+        <w:t xml:space="preserve"> 2 is set to transmitting enabled</w:t>
+      </w:r>
+      <w:r>
+        <w:t>.</w:t>
+      </w:r>
+      <w:r>
+        <w:t xml:space="preserve"> </w:t>
+      </w:r>
+    </w:p>
+    <w:p>
+      <w:pPr>
+        <w:pStyle w:val="ListParagraph"/>
+        <w:numPr>
+          <w:ilvl w:val="1"/>
+          <w:numId w:val="1"/>
+        </w:numPr>
+      </w:pPr>
+      <w:r>
+        <w:t xml:space="preserve">When the mask for RTDE empty is 1, the subroutine will run, not moving to the next character until this mask is met. </w:t>
+      </w:r>
+    </w:p>
+    <w:p>
+      <w:pPr>
+        <w:pStyle w:val="ListParagraph"/>
+        <w:numPr>
+          <w:ilvl w:val="1"/>
+          <w:numId w:val="1"/>
+        </w:numPr>
+      </w:pPr>
+      <w:r>
+        <w:t xml:space="preserve">The data in the address of x in moved to </w:t>
+      </w:r>
+      <w:r>
+        <w:t>SCI1DRL</w:t>
+      </w:r>
+      <w:r>
+        <w:t xml:space="preserve"> register</w:t>
+      </w:r>
+      <w:r>
+        <w:t>.</w:t>
+      </w:r>
+    </w:p>
+    <w:p>
+      <w:pPr>
+        <w:pStyle w:val="ListParagraph"/>
+        <w:numPr>
+          <w:ilvl w:val="1"/>
+          <w:numId w:val="1"/>
+        </w:numPr>
+      </w:pPr>
+      <w:r>
+        <w:t>This is compared to the carriage character value</w:t>
+      </w:r>
+      <w:r>
+        <w:t>.</w:t>
+      </w:r>
+    </w:p>
+    <w:p>
+      <w:pPr>
+        <w:pStyle w:val="ListParagraph"/>
+        <w:numPr>
+          <w:ilvl w:val="1"/>
+          <w:numId w:val="1"/>
+        </w:numPr>
+      </w:pPr>
+      <w:r>
+        <w:t>If 0, return from the subroutine as this is the end of the string, only return when transmission is complete</w:t>
+      </w:r>
+      <w:r>
+        <w:t>.</w:t>
+      </w:r>
+    </w:p>
+    <w:p>
+      <w:pPr>
+        <w:pStyle w:val="ListParagraph"/>
+        <w:numPr>
+          <w:ilvl w:val="1"/>
+          <w:numId w:val="1"/>
+        </w:numPr>
+      </w:pPr>
+      <w:r>
+        <w:t>Else store loop through the reserved memory until the carriage character</w:t>
+      </w:r>
+      <w:r>
+        <w:t>.</w:t>
+      </w:r>
+    </w:p>
+    <w:p>
+      <w:pPr>
+        <w:pStyle w:val="ListParagraph"/>
+      </w:pPr>
+    </w:p>
+    <w:p>
+      <w:pPr>
+        <w:pStyle w:val="Heading2"/>
+      </w:pPr>
+    </w:p>
+    <w:p>
+      <w:pPr>
+        <w:pStyle w:val="Heading2"/>
+      </w:pPr>
+      <w:r>
+        <w:t>Discussion Questions:</w:t>
+      </w:r>
     </w:p>
     <w:p>
       <w:pPr>
@@ -280,215 +427,469 @@
         </w:numPr>
       </w:pPr>
       <w:r>
-        <w:t xml:space="preserve">Using a </w:t>
+        <w:t xml:space="preserve">What problems can you see arising from the use of polling when dealing with data input? </w:t>
+      </w:r>
+    </w:p>
+    <w:p>
+      <w:pPr>
+        <w:pStyle w:val="ListParagraph"/>
+        <w:numPr>
+          <w:ilvl w:val="1"/>
+          <w:numId w:val="1"/>
+        </w:numPr>
+      </w:pPr>
+      <w:r>
+        <w:t xml:space="preserve">The main problem will </w:t>
       </w:r>
       <w:proofErr w:type="gramStart"/>
       <w:r>
-        <w:t>subroutine</w:t>
+        <w:t>polling</w:t>
       </w:r>
       <w:proofErr w:type="gramEnd"/>
       <w:r>
-        <w:t xml:space="preserve"> the program jumps to the </w:t>
-      </w:r>
-      <w:r>
-        <w:t>transmit</w:t>
-      </w:r>
-      <w:r>
-        <w:t xml:space="preserve"> subroutine</w:t>
-      </w:r>
-    </w:p>
-    <w:p>
-      <w:pPr>
-        <w:pStyle w:val="ListParagraph"/>
-        <w:numPr>
-          <w:ilvl w:val="1"/>
-          <w:numId w:val="1"/>
-        </w:numPr>
-      </w:pPr>
-      <w:r>
-        <w:t xml:space="preserve">The control </w:t>
+        <w:t xml:space="preserve"> is it limits the device to waiting for the data to be ready before it can move on. This is fine if time is not </w:t>
       </w:r>
       <w:proofErr w:type="gramStart"/>
       <w:r>
+        <w:t>important</w:t>
+      </w:r>
+      <w:proofErr w:type="gramEnd"/>
+      <w:r>
+        <w:t xml:space="preserve"> and this is the only task we want to achieve. </w:t>
+      </w:r>
+      <w:proofErr w:type="gramStart"/>
+      <w:r>
+        <w:t>However</w:t>
+      </w:r>
+      <w:proofErr w:type="gramEnd"/>
+      <w:r>
+        <w:t xml:space="preserve"> if we want to perform other tasks at the same time, this is not possible as polling relies on a sequential order of events. Another Main issues is the problem arising when timing is critical, as polling does take a finite amount of time, this can have negative effects on the program. </w:t>
+      </w:r>
+    </w:p>
+    <w:p>
+      <w:pPr>
+        <w:pStyle w:val="ListParagraph"/>
+        <w:numPr>
+          <w:ilvl w:val="0"/>
+          <w:numId w:val="1"/>
+        </w:numPr>
+      </w:pPr>
+      <w:r>
+        <w:t xml:space="preserve">What happens if there are more </w:t>
+      </w:r>
+      <w:proofErr w:type="gramStart"/>
+      <w:r>
+        <w:t>characters</w:t>
+      </w:r>
+      <w:proofErr w:type="gramEnd"/>
+      <w:r>
+        <w:t xml:space="preserve"> input than there is space to store them?</w:t>
+      </w:r>
+    </w:p>
+    <w:p>
+      <w:pPr>
+        <w:pStyle w:val="ListParagraph"/>
+        <w:numPr>
+          <w:ilvl w:val="1"/>
+          <w:numId w:val="1"/>
+        </w:numPr>
+      </w:pPr>
+      <w:r>
+        <w:t xml:space="preserve">These characters will flow onto the next memory addresses. This is ok if there is nothing else being stored in memory, but in our </w:t>
+      </w:r>
+      <w:proofErr w:type="gramStart"/>
+      <w:r>
+        <w:t>example</w:t>
+      </w:r>
+      <w:proofErr w:type="gramEnd"/>
+      <w:r>
+        <w:t xml:space="preserve"> we have another space for memory where we store the numbers used for the seven 7. If there </w:t>
+      </w:r>
+      <w:proofErr w:type="gramStart"/>
+      <w:r>
+        <w:t>isn’t</w:t>
+      </w:r>
+      <w:proofErr w:type="gramEnd"/>
+      <w:r>
+        <w:t xml:space="preserve"> enough </w:t>
+      </w:r>
+      <w:r>
+        <w:lastRenderedPageBreak/>
+        <w:t>space defined, the string will fill this space, then this will be overwritten by characters</w:t>
+      </w:r>
+      <w:r>
+        <w:t xml:space="preserve"> or the characters will be later sent to the seven seg. </w:t>
+      </w:r>
+      <w:proofErr w:type="gramStart"/>
+      <w:r>
+        <w:t>Further more</w:t>
+      </w:r>
+      <w:proofErr w:type="gramEnd"/>
+      <w:r>
+        <w:t xml:space="preserve"> when this str goes to be sent out via serial, it could be overwritten by numbers. </w:t>
+      </w:r>
+    </w:p>
+    <w:p/>
+    <w:p/>
+    <w:p>
+      <w:pPr>
+        <w:pStyle w:val="Heading2"/>
+      </w:pPr>
+      <w:r>
+        <w:t>Testing:</w:t>
+      </w:r>
+    </w:p>
+    <w:p>
+      <w:pPr>
+        <w:pStyle w:val="ListParagraph"/>
+        <w:numPr>
+          <w:ilvl w:val="0"/>
+          <w:numId w:val="2"/>
+        </w:numPr>
+      </w:pPr>
+      <w:r>
+        <w:t>Are the SCI registers for baud rate, control and status being set correctly?</w:t>
+      </w:r>
+    </w:p>
+    <w:p>
+      <w:pPr>
+        <w:pStyle w:val="ListParagraph"/>
+        <w:numPr>
+          <w:ilvl w:val="1"/>
+          <w:numId w:val="2"/>
+        </w:numPr>
+      </w:pPr>
+      <w:r>
+        <w:t xml:space="preserve">Check that </w:t>
+      </w:r>
+      <w:r>
+        <w:t>SCI1BDH</w:t>
+      </w:r>
+      <w:r>
+        <w:t xml:space="preserve"> is set to #00</w:t>
+      </w:r>
+    </w:p>
+    <w:p>
+      <w:pPr>
+        <w:pStyle w:val="ListParagraph"/>
+        <w:numPr>
+          <w:ilvl w:val="1"/>
+          <w:numId w:val="2"/>
+        </w:numPr>
+      </w:pPr>
+      <w:r>
+        <w:t xml:space="preserve">Check that </w:t>
+      </w:r>
+      <w:r>
+        <w:t>SCI1BDL</w:t>
+      </w:r>
+      <w:r>
+        <w:t xml:space="preserve"> is set #156 (baud rate) </w:t>
+      </w:r>
+    </w:p>
+    <w:p>
+      <w:pPr>
+        <w:pStyle w:val="ListParagraph"/>
+        <w:numPr>
+          <w:ilvl w:val="1"/>
+          <w:numId w:val="2"/>
+        </w:numPr>
+      </w:pPr>
+      <w:r>
+        <w:t xml:space="preserve">Check that </w:t>
+      </w:r>
+      <w:r>
+        <w:t>SCI1CR2</w:t>
+      </w:r>
+      <w:r>
+        <w:t xml:space="preserve"> has a binary value of #%</w:t>
+      </w:r>
+      <w:proofErr w:type="gramStart"/>
+      <w:r>
+        <w:t>00001100</w:t>
+      </w:r>
+      <w:proofErr w:type="gramEnd"/>
+    </w:p>
+    <w:p>
+      <w:pPr>
+        <w:pStyle w:val="ListParagraph"/>
+        <w:numPr>
+          <w:ilvl w:val="1"/>
+          <w:numId w:val="2"/>
+        </w:numPr>
+      </w:pPr>
+      <w:r>
+        <w:t xml:space="preserve">Check status register for errors when unexpected behavior occurs. </w:t>
+      </w:r>
+    </w:p>
+    <w:p>
+      <w:pPr>
+        <w:pStyle w:val="ListParagraph"/>
+        <w:numPr>
+          <w:ilvl w:val="0"/>
+          <w:numId w:val="2"/>
+        </w:numPr>
+      </w:pPr>
+      <w:r>
+        <w:t>Printing to the terminal</w:t>
+      </w:r>
+    </w:p>
+    <w:p>
+      <w:pPr>
+        <w:pStyle w:val="ListParagraph"/>
+        <w:numPr>
+          <w:ilvl w:val="1"/>
+          <w:numId w:val="2"/>
+        </w:numPr>
+      </w:pPr>
+      <w:r>
+        <w:t>Check that the sub-routine is being called and run by setting a breakpoint in the TE subroutine.</w:t>
+      </w:r>
+    </w:p>
+    <w:p>
+      <w:pPr>
+        <w:pStyle w:val="ListParagraph"/>
+        <w:numPr>
+          <w:ilvl w:val="1"/>
+          <w:numId w:val="2"/>
+        </w:numPr>
+      </w:pPr>
+      <w:r>
+        <w:t xml:space="preserve">Check that </w:t>
+      </w:r>
+      <w:proofErr w:type="gramStart"/>
+      <w:r>
         <w:t>register</w:t>
       </w:r>
       <w:proofErr w:type="gramEnd"/>
       <w:r>
-        <w:t xml:space="preserve"> 2 is set to </w:t>
-      </w:r>
-      <w:r>
-        <w:t>transmitting</w:t>
-      </w:r>
-      <w:r>
-        <w:t xml:space="preserve"> enabled </w:t>
-      </w:r>
-    </w:p>
-    <w:p>
-      <w:pPr>
-        <w:pStyle w:val="ListParagraph"/>
-        <w:numPr>
-          <w:ilvl w:val="1"/>
-          <w:numId w:val="1"/>
-        </w:numPr>
-      </w:pPr>
-      <w:r>
-        <w:t>When the mask for R</w:t>
-      </w:r>
-      <w:r>
-        <w:t>TDE</w:t>
-      </w:r>
-      <w:r>
-        <w:t xml:space="preserve"> empty is 1, the subroutine will run, not moving to the next character until this mask is met. </w:t>
-      </w:r>
-    </w:p>
-    <w:p>
-      <w:pPr>
-        <w:pStyle w:val="ListParagraph"/>
-        <w:numPr>
-          <w:ilvl w:val="1"/>
-          <w:numId w:val="1"/>
-        </w:numPr>
-      </w:pPr>
-      <w:r>
-        <w:t>The data in the</w:t>
-      </w:r>
-      <w:r>
-        <w:t xml:space="preserve"> address of x in moved to</w:t>
-      </w:r>
-      <w:r>
-        <w:t xml:space="preserve"> </w:t>
+        <w:t xml:space="preserve"> X is loading the start of the strings location</w:t>
+      </w:r>
+    </w:p>
+    <w:p>
+      <w:pPr>
+        <w:pStyle w:val="ListParagraph"/>
+        <w:numPr>
+          <w:ilvl w:val="1"/>
+          <w:numId w:val="2"/>
+        </w:numPr>
+      </w:pPr>
+      <w:r>
+        <w:t>Check that the branch until the TDRF flag is being set and the code runs past this branch by setting a breakpoint after this conditional branch.</w:t>
+      </w:r>
+    </w:p>
+    <w:p>
+      <w:pPr>
+        <w:pStyle w:val="ListParagraph"/>
+        <w:numPr>
+          <w:ilvl w:val="1"/>
+          <w:numId w:val="2"/>
+        </w:numPr>
+      </w:pPr>
+      <w:r>
+        <w:t xml:space="preserve">Use Putty to verify serial signals can be sent by sending chars from string. </w:t>
+      </w:r>
+    </w:p>
+    <w:p>
+      <w:pPr>
+        <w:pStyle w:val="ListParagraph"/>
+        <w:numPr>
+          <w:ilvl w:val="2"/>
+          <w:numId w:val="2"/>
+        </w:numPr>
+      </w:pPr>
+      <w:r>
+        <w:t xml:space="preserve">If this </w:t>
+      </w:r>
+      <w:proofErr w:type="gramStart"/>
+      <w:r>
+        <w:t>doesn’t</w:t>
+      </w:r>
+      <w:proofErr w:type="gramEnd"/>
+      <w:r>
+        <w:t xml:space="preserve"> work, verify comm ports.</w:t>
+      </w:r>
+    </w:p>
+    <w:p>
+      <w:pPr>
+        <w:pStyle w:val="ListParagraph"/>
+        <w:numPr>
+          <w:ilvl w:val="2"/>
+          <w:numId w:val="2"/>
+        </w:numPr>
+      </w:pPr>
+      <w:r>
+        <w:t xml:space="preserve">Verify serial registers are all for port 1. </w:t>
+      </w:r>
+    </w:p>
+    <w:p>
+      <w:pPr>
+        <w:pStyle w:val="ListParagraph"/>
+        <w:numPr>
+          <w:ilvl w:val="2"/>
+          <w:numId w:val="2"/>
+        </w:numPr>
+      </w:pPr>
+      <w:r>
+        <w:t>Check code loaded successfully onto the board.</w:t>
+      </w:r>
+    </w:p>
+    <w:p>
+      <w:pPr>
+        <w:pStyle w:val="ListParagraph"/>
+        <w:numPr>
+          <w:ilvl w:val="1"/>
+          <w:numId w:val="2"/>
+        </w:numPr>
+      </w:pPr>
+      <w:r>
+        <w:t>Check that the terminating character is causing the code to break from the sub-routine by setting a breakpoint before the RTS.</w:t>
+      </w:r>
+    </w:p>
+    <w:p>
+      <w:pPr>
+        <w:pStyle w:val="ListParagraph"/>
+        <w:numPr>
+          <w:ilvl w:val="1"/>
+          <w:numId w:val="2"/>
+        </w:numPr>
+      </w:pPr>
+      <w:r>
+        <w:t xml:space="preserve">If there are errors use the status registers to check for framing, parity, or other others. </w:t>
+      </w:r>
+    </w:p>
+    <w:p>
+      <w:pPr>
+        <w:pStyle w:val="ListParagraph"/>
+        <w:numPr>
+          <w:ilvl w:val="0"/>
+          <w:numId w:val="2"/>
+        </w:numPr>
+      </w:pPr>
+      <w:r>
+        <w:t xml:space="preserve">Inputting a string from the terminal </w:t>
+      </w:r>
+    </w:p>
+    <w:p>
+      <w:pPr>
+        <w:pStyle w:val="ListParagraph"/>
+        <w:numPr>
+          <w:ilvl w:val="1"/>
+          <w:numId w:val="2"/>
+        </w:numPr>
+      </w:pPr>
+      <w:r>
+        <w:t>Check that the sub-routine is being called and run by setting a breakpoint in the RE subroutine.</w:t>
+      </w:r>
+    </w:p>
+    <w:p>
+      <w:pPr>
+        <w:pStyle w:val="ListParagraph"/>
+        <w:numPr>
+          <w:ilvl w:val="1"/>
+          <w:numId w:val="2"/>
+        </w:numPr>
+      </w:pPr>
+      <w:r>
+        <w:t xml:space="preserve">Check that </w:t>
+      </w:r>
+      <w:proofErr w:type="gramStart"/>
+      <w:r>
+        <w:t>register</w:t>
+      </w:r>
+      <w:proofErr w:type="gramEnd"/>
+      <w:r>
+        <w:t xml:space="preserve"> X is loading the start of the memory’s location</w:t>
+      </w:r>
+    </w:p>
+    <w:p>
+      <w:pPr>
+        <w:pStyle w:val="ListParagraph"/>
+        <w:numPr>
+          <w:ilvl w:val="1"/>
+          <w:numId w:val="2"/>
+        </w:numPr>
+      </w:pPr>
+      <w:r>
+        <w:t>Check that the branch until the RDRF flag is being set and the code runs past this branch by setting a breakpoint after this conditional branch.</w:t>
+      </w:r>
+    </w:p>
+    <w:p>
+      <w:pPr>
+        <w:pStyle w:val="ListParagraph"/>
+        <w:numPr>
+          <w:ilvl w:val="1"/>
+          <w:numId w:val="2"/>
+        </w:numPr>
+      </w:pPr>
+      <w:r>
+        <w:t xml:space="preserve">Check that the </w:t>
       </w:r>
       <w:r>
         <w:t>SCI1DRL</w:t>
       </w:r>
       <w:r>
-        <w:t xml:space="preserve"> </w:t>
-      </w:r>
-      <w:proofErr w:type="gramStart"/>
-      <w:r>
-        <w:t>register</w:t>
-      </w:r>
-      <w:proofErr w:type="gramEnd"/>
-      <w:r>
-        <w:t xml:space="preserve"> </w:t>
-      </w:r>
-    </w:p>
-    <w:p>
-      <w:pPr>
-        <w:pStyle w:val="ListParagraph"/>
-        <w:numPr>
-          <w:ilvl w:val="1"/>
-          <w:numId w:val="1"/>
-        </w:numPr>
-      </w:pPr>
-      <w:r>
-        <w:t xml:space="preserve">This is compared to the carriage character </w:t>
-      </w:r>
-      <w:proofErr w:type="gramStart"/>
-      <w:r>
-        <w:t>value</w:t>
-      </w:r>
-      <w:proofErr w:type="gramEnd"/>
-      <w:r>
-        <w:t xml:space="preserve"> </w:t>
-      </w:r>
-    </w:p>
-    <w:p>
-      <w:pPr>
-        <w:pStyle w:val="ListParagraph"/>
-        <w:numPr>
-          <w:ilvl w:val="1"/>
-          <w:numId w:val="1"/>
-        </w:numPr>
-      </w:pPr>
-      <w:r>
-        <w:t xml:space="preserve">If 0, return from the </w:t>
-      </w:r>
-      <w:r>
-        <w:t xml:space="preserve">subroutine as this is the end of the string, only return when transmission is </w:t>
-      </w:r>
-      <w:proofErr w:type="gramStart"/>
-      <w:r>
-        <w:t>complete</w:t>
-      </w:r>
-      <w:proofErr w:type="gramEnd"/>
-    </w:p>
-    <w:p>
-      <w:pPr>
-        <w:pStyle w:val="ListParagraph"/>
-        <w:numPr>
-          <w:ilvl w:val="1"/>
-          <w:numId w:val="1"/>
-        </w:numPr>
-      </w:pPr>
-      <w:r>
-        <w:t xml:space="preserve">Else store </w:t>
-      </w:r>
-      <w:r>
-        <w:t>loop through the reserved memory until the carriage character</w:t>
-      </w:r>
-    </w:p>
-    <w:p>
-      <w:pPr>
-        <w:pStyle w:val="ListParagraph"/>
-      </w:pPr>
-    </w:p>
+        <w:t xml:space="preserve"> is loading a value into a register. </w:t>
+      </w:r>
+    </w:p>
+    <w:p>
+      <w:pPr>
+        <w:pStyle w:val="ListParagraph"/>
+        <w:numPr>
+          <w:ilvl w:val="1"/>
+          <w:numId w:val="2"/>
+        </w:numPr>
+      </w:pPr>
+      <w:r>
+        <w:t>Check that ascii values are entering as expected by using ascii table.</w:t>
+      </w:r>
+    </w:p>
+    <w:p>
+      <w:pPr>
+        <w:pStyle w:val="ListParagraph"/>
+        <w:numPr>
+          <w:ilvl w:val="1"/>
+          <w:numId w:val="2"/>
+        </w:numPr>
+      </w:pPr>
+      <w:r>
+        <w:t>Make sure X is incrementing as desired by using a breakpoint to the step through the increment step.</w:t>
+      </w:r>
+    </w:p>
+    <w:p>
+      <w:pPr>
+        <w:pStyle w:val="ListParagraph"/>
+        <w:numPr>
+          <w:ilvl w:val="1"/>
+          <w:numId w:val="2"/>
+        </w:numPr>
+      </w:pPr>
+      <w:r>
+        <w:t>Check that the terminating character is causing the code to break from the sub-routine by setting a breakpoint before the RTS.</w:t>
+      </w:r>
+    </w:p>
+    <w:p>
+      <w:pPr>
+        <w:pStyle w:val="ListParagraph"/>
+        <w:numPr>
+          <w:ilvl w:val="1"/>
+          <w:numId w:val="2"/>
+        </w:numPr>
+      </w:pPr>
+      <w:r>
+        <w:t xml:space="preserve">If there are errors use the status registers to check for framing, parity, or other others. </w:t>
+      </w:r>
+    </w:p>
+    <w:p/>
+    <w:p/>
+    <w:p/>
+    <w:p/>
     <w:p>
       <w:pPr>
         <w:pStyle w:val="Heading2"/>
       </w:pPr>
-    </w:p>
-    <w:p>
-      <w:pPr>
-        <w:pStyle w:val="Heading2"/>
-      </w:pPr>
-      <w:r>
-        <w:t>Discussion Questions:</w:t>
-      </w:r>
-    </w:p>
-    <w:p>
-      <w:pPr>
-        <w:pStyle w:val="ListParagraph"/>
-        <w:numPr>
-          <w:ilvl w:val="0"/>
-          <w:numId w:val="1"/>
-        </w:numPr>
-      </w:pPr>
-      <w:r>
-        <w:t xml:space="preserve">What problems can you see arising from the use of polling when dealing with data input? </w:t>
-      </w:r>
-    </w:p>
-    <w:p>
-      <w:pPr>
-        <w:pStyle w:val="ListParagraph"/>
-        <w:numPr>
-          <w:ilvl w:val="0"/>
-          <w:numId w:val="1"/>
-        </w:numPr>
-      </w:pPr>
-      <w:r>
-        <w:t xml:space="preserve">What happens if there are more </w:t>
-      </w:r>
-      <w:proofErr w:type="gramStart"/>
-      <w:r>
-        <w:t>characters</w:t>
-      </w:r>
-      <w:proofErr w:type="gramEnd"/>
-      <w:r>
-        <w:t xml:space="preserve"> input than there is space to store them?</w:t>
-      </w:r>
-    </w:p>
-    <w:p/>
-    <w:p/>
-    <w:p/>
-    <w:p/>
-    <w:p/>
-    <w:p/>
-    <w:p>
-      <w:pPr>
-        <w:pStyle w:val="Heading2"/>
-      </w:pPr>
-      <w:r>
+      <w:r>
+        <w:lastRenderedPageBreak/>
         <w:t>Diagram:</w:t>
       </w:r>
     </w:p>
@@ -585,344 +986,9 @@
     <w:p/>
     <w:p>
       <w:pPr>
-        <w:pStyle w:val="Heading2"/>
-      </w:pPr>
-      <w:r>
-        <w:lastRenderedPageBreak/>
-        <w:t>Testing</w:t>
-      </w:r>
-      <w:r>
-        <w:t>:</w:t>
-      </w:r>
-    </w:p>
-    <w:p>
-      <w:pPr>
-        <w:pStyle w:val="ListParagraph"/>
-        <w:numPr>
-          <w:ilvl w:val="0"/>
-          <w:numId w:val="2"/>
-        </w:numPr>
-      </w:pPr>
-      <w:r>
-        <w:t>Are the SCI registers for baud rate, control and status being set correctly?</w:t>
-      </w:r>
-    </w:p>
-    <w:p>
-      <w:pPr>
-        <w:pStyle w:val="ListParagraph"/>
-        <w:numPr>
-          <w:ilvl w:val="1"/>
-          <w:numId w:val="2"/>
-        </w:numPr>
-      </w:pPr>
-      <w:r>
-        <w:t xml:space="preserve">Located at the d0 register for the virtual board. </w:t>
-      </w:r>
-    </w:p>
-    <w:p>
-      <w:pPr>
-        <w:pStyle w:val="ListParagraph"/>
-        <w:numPr>
-          <w:ilvl w:val="1"/>
-          <w:numId w:val="2"/>
-        </w:numPr>
-      </w:pPr>
-      <w:r>
-        <w:t xml:space="preserve">Check hex values match the desired </w:t>
-      </w:r>
-      <w:proofErr w:type="gramStart"/>
-      <w:r>
-        <w:t>binary</w:t>
-      </w:r>
-      <w:proofErr w:type="gramEnd"/>
-      <w:r>
-        <w:t xml:space="preserve"> </w:t>
-      </w:r>
-    </w:p>
-    <w:p>
-      <w:pPr>
-        <w:pStyle w:val="ListParagraph"/>
-        <w:numPr>
-          <w:ilvl w:val="1"/>
-          <w:numId w:val="2"/>
-        </w:numPr>
-      </w:pPr>
-      <w:r>
-        <w:t xml:space="preserve">Check status register for errors when unexpected behavior occurs. </w:t>
-      </w:r>
-    </w:p>
-    <w:p>
-      <w:pPr>
-        <w:pStyle w:val="ListParagraph"/>
-        <w:numPr>
-          <w:ilvl w:val="0"/>
-          <w:numId w:val="2"/>
-        </w:numPr>
-      </w:pPr>
-      <w:r>
-        <w:t xml:space="preserve">Input a generic string stored as an </w:t>
-      </w:r>
-      <w:proofErr w:type="spellStart"/>
-      <w:r>
-        <w:t>fcc</w:t>
-      </w:r>
-      <w:proofErr w:type="spellEnd"/>
-      <w:r>
-        <w:t xml:space="preserve"> with a carriage, can this be outputted to the terminal?</w:t>
-      </w:r>
-    </w:p>
-    <w:p>
-      <w:pPr>
-        <w:pStyle w:val="ListParagraph"/>
-        <w:numPr>
-          <w:ilvl w:val="1"/>
-          <w:numId w:val="2"/>
-        </w:numPr>
-      </w:pPr>
-      <w:r>
-        <w:t xml:space="preserve">Check that the sub-routine is being called and run by storing a variable in </w:t>
-      </w:r>
-      <w:proofErr w:type="gramStart"/>
-      <w:r>
-        <w:t>memory</w:t>
-      </w:r>
-      <w:proofErr w:type="gramEnd"/>
-    </w:p>
-    <w:p>
-      <w:pPr>
-        <w:pStyle w:val="ListParagraph"/>
-        <w:numPr>
-          <w:ilvl w:val="1"/>
-          <w:numId w:val="2"/>
-        </w:numPr>
-      </w:pPr>
-      <w:r>
-        <w:t xml:space="preserve">Check that the delay is working by stepping through it and checking </w:t>
-      </w:r>
-      <w:proofErr w:type="gramStart"/>
-      <w:r>
-        <w:t>registers</w:t>
-      </w:r>
-      <w:proofErr w:type="gramEnd"/>
-      <w:r>
-        <w:t xml:space="preserve"> </w:t>
-      </w:r>
-    </w:p>
-    <w:p>
-      <w:pPr>
-        <w:pStyle w:val="ListParagraph"/>
-        <w:numPr>
-          <w:ilvl w:val="1"/>
-          <w:numId w:val="2"/>
-        </w:numPr>
-      </w:pPr>
-      <w:r>
-        <w:t xml:space="preserve">Check that branching </w:t>
-      </w:r>
-      <w:proofErr w:type="spellStart"/>
-      <w:r>
-        <w:t>condiions</w:t>
-      </w:r>
-      <w:proofErr w:type="spellEnd"/>
-      <w:r>
-        <w:t xml:space="preserve"> work by using them in generic </w:t>
-      </w:r>
-      <w:proofErr w:type="gramStart"/>
-      <w:r>
-        <w:t>code</w:t>
-      </w:r>
-      <w:proofErr w:type="gramEnd"/>
-      <w:r>
-        <w:t xml:space="preserve"> </w:t>
-      </w:r>
-    </w:p>
-    <w:p>
-      <w:pPr>
-        <w:pStyle w:val="ListParagraph"/>
-        <w:numPr>
-          <w:ilvl w:val="1"/>
-          <w:numId w:val="2"/>
-        </w:numPr>
-      </w:pPr>
-      <w:r>
-        <w:t xml:space="preserve">If errors, check the status registers for </w:t>
-      </w:r>
-      <w:proofErr w:type="gramStart"/>
-      <w:r>
-        <w:t>clues</w:t>
-      </w:r>
-      <w:proofErr w:type="gramEnd"/>
-    </w:p>
-    <w:p>
-      <w:pPr>
-        <w:pStyle w:val="ListParagraph"/>
-        <w:numPr>
-          <w:ilvl w:val="0"/>
-          <w:numId w:val="2"/>
-        </w:numPr>
-      </w:pPr>
-      <w:proofErr w:type="spellStart"/>
-      <w:r>
-        <w:t>Inputing</w:t>
-      </w:r>
-      <w:proofErr w:type="spellEnd"/>
-      <w:r>
-        <w:t xml:space="preserve"> a string from the terminal </w:t>
-      </w:r>
-    </w:p>
-    <w:p>
-      <w:pPr>
-        <w:pStyle w:val="ListParagraph"/>
-        <w:numPr>
-          <w:ilvl w:val="1"/>
-          <w:numId w:val="2"/>
-        </w:numPr>
-      </w:pPr>
-      <w:r>
-        <w:t xml:space="preserve">Check that the string is being stored in the location </w:t>
-      </w:r>
-      <w:proofErr w:type="gramStart"/>
-      <w:r>
-        <w:t>specified</w:t>
-      </w:r>
-      <w:proofErr w:type="gramEnd"/>
-      <w:r>
-        <w:t xml:space="preserve"> </w:t>
-      </w:r>
-    </w:p>
-    <w:p>
-      <w:pPr>
-        <w:pStyle w:val="ListParagraph"/>
-        <w:numPr>
-          <w:ilvl w:val="1"/>
-          <w:numId w:val="2"/>
-        </w:numPr>
-      </w:pPr>
-      <w:r>
-        <w:t xml:space="preserve">Try storing string in another </w:t>
-      </w:r>
-      <w:proofErr w:type="gramStart"/>
-      <w:r>
-        <w:t>location</w:t>
-      </w:r>
-      <w:proofErr w:type="gramEnd"/>
-      <w:r>
-        <w:t xml:space="preserve"> </w:t>
-      </w:r>
-    </w:p>
-    <w:p>
-      <w:pPr>
-        <w:pStyle w:val="ListParagraph"/>
-        <w:numPr>
-          <w:ilvl w:val="1"/>
-          <w:numId w:val="2"/>
-        </w:numPr>
-      </w:pPr>
-      <w:r>
-        <w:t xml:space="preserve">Overriding existing string correctly </w:t>
-      </w:r>
-    </w:p>
-    <w:p>
-      <w:pPr>
-        <w:pStyle w:val="ListParagraph"/>
-        <w:numPr>
-          <w:ilvl w:val="1"/>
-          <w:numId w:val="2"/>
-        </w:numPr>
-      </w:pPr>
-      <w:r>
-        <w:t xml:space="preserve">Check that ascii values are entering as expected by using ascii </w:t>
-      </w:r>
-      <w:proofErr w:type="gramStart"/>
-      <w:r>
-        <w:t>table</w:t>
-      </w:r>
-      <w:proofErr w:type="gramEnd"/>
-      <w:r>
-        <w:t xml:space="preserve"> </w:t>
-      </w:r>
-    </w:p>
-    <w:p>
-      <w:pPr>
-        <w:pStyle w:val="ListParagraph"/>
-        <w:numPr>
-          <w:ilvl w:val="0"/>
-          <w:numId w:val="2"/>
-        </w:numPr>
-      </w:pPr>
-      <w:r>
-        <w:t xml:space="preserve">Printing to the terminal using input </w:t>
-      </w:r>
-      <w:proofErr w:type="gramStart"/>
-      <w:r>
-        <w:t>string</w:t>
-      </w:r>
-      <w:proofErr w:type="gramEnd"/>
-    </w:p>
-    <w:p>
-      <w:pPr>
-        <w:pStyle w:val="ListParagraph"/>
-        <w:numPr>
-          <w:ilvl w:val="1"/>
-          <w:numId w:val="2"/>
-        </w:numPr>
-      </w:pPr>
-      <w:r>
-        <w:t xml:space="preserve">Check sci registers are set correctly and that that the control is set for transmitting, no errors </w:t>
-      </w:r>
-      <w:proofErr w:type="spellStart"/>
-      <w:r>
-        <w:t>ect</w:t>
-      </w:r>
-      <w:proofErr w:type="spellEnd"/>
-      <w:r>
-        <w:t xml:space="preserve"> such as framing </w:t>
-      </w:r>
-      <w:proofErr w:type="gramStart"/>
-      <w:r>
-        <w:t>error</w:t>
-      </w:r>
-      <w:proofErr w:type="gramEnd"/>
-    </w:p>
-    <w:p>
-      <w:pPr>
-        <w:pStyle w:val="ListParagraph"/>
-        <w:numPr>
-          <w:ilvl w:val="1"/>
-          <w:numId w:val="2"/>
-        </w:numPr>
-      </w:pPr>
-      <w:r>
-        <w:t xml:space="preserve">Check that the routine in being entered by storing a character in </w:t>
-      </w:r>
-      <w:proofErr w:type="gramStart"/>
-      <w:r>
-        <w:t>memory</w:t>
-      </w:r>
-      <w:proofErr w:type="gramEnd"/>
-      <w:r>
-        <w:t xml:space="preserve"> </w:t>
-      </w:r>
-    </w:p>
-    <w:p>
-      <w:pPr>
-        <w:pStyle w:val="ListParagraph"/>
-        <w:numPr>
-          <w:ilvl w:val="1"/>
-          <w:numId w:val="2"/>
-        </w:numPr>
-      </w:pPr>
-      <w:r>
-        <w:t xml:space="preserve">Check that the characters outputted to the terminal match those </w:t>
-      </w:r>
-      <w:proofErr w:type="gramStart"/>
-      <w:r>
-        <w:t>inputted</w:t>
-      </w:r>
-      <w:proofErr w:type="gramEnd"/>
-      <w:r>
-        <w:t xml:space="preserve"> </w:t>
-      </w:r>
+        <w:pStyle w:val="ListParagraph"/>
+        <w:ind w:left="1440"/>
+      </w:pPr>
     </w:p>
     <w:sectPr>
       <w:pgSz w:w="11906" w:h="16838"/>
@@ -964,7 +1030,7 @@
         <w:rFonts w:ascii="Courier New" w:hAnsi="Courier New" w:cs="Courier New" w:hint="default"/>
       </w:rPr>
     </w:lvl>
-    <w:lvl w:ilvl="2" w:tplc="0C090005" w:tentative="1">
+    <w:lvl w:ilvl="2" w:tplc="0C090005">
       <w:start w:val="1"/>
       <w:numFmt w:val="bullet"/>
       <w:lvlText w:val=""/>

</xml_diff>